<commit_message>
Added personas to documentation
</commit_message>
<xml_diff>
--- a/uek335-glk-npn-projektarbeit-documentation_Gkunfermann_NNguyen.docx
+++ b/uek335-glk-npn-projektarbeit-documentation_Gkunfermann_NNguyen.docx
@@ -52,16 +52,11 @@
       <w:r>
         <w:t xml:space="preserve">Dokumentation </w:t>
       </w:r>
-      <w:proofErr w:type="spellStart"/>
       <w:r>
         <w:t>ue</w:t>
       </w:r>
       <w:r>
-        <w:t>K</w:t>
-      </w:r>
-      <w:proofErr w:type="spellEnd"/>
-      <w:r>
-        <w:t xml:space="preserve"> 335</w:t>
+        <w:t>K 335</w:t>
       </w:r>
     </w:p>
     <w:p/>
@@ -92,7 +87,11 @@
       <w:sdtPr>
         <w:rPr>
           <w:rFonts w:eastAsiaTheme="minorHAnsi"/>
+          <w:caps w:val="0"/>
           <w:color w:val="auto"/>
+          <w:spacing w:val="0"/>
+          <w:sz w:val="20"/>
+          <w:szCs w:val="20"/>
           <w:lang w:val="de-DE"/>
         </w:rPr>
         <w:id w:val="1029385191"/>
@@ -106,10 +105,6 @@
           <w:rFonts w:eastAsiaTheme="minorEastAsia"/>
           <w:b/>
           <w:bCs/>
-          <w:caps w:val="0"/>
-          <w:spacing w:val="0"/>
-          <w:sz w:val="20"/>
-          <w:szCs w:val="20"/>
         </w:rPr>
       </w:sdtEndPr>
       <w:sdtContent>
@@ -822,16 +817,1074 @@
       </w:pPr>
       <w:bookmarkStart w:id="1" w:name="_Toc121996381"/>
       <w:r>
+        <w:drawing>
+          <wp:anchor distT="0" distB="0" distL="0" distR="0" simplePos="0" relativeHeight="251660288" behindDoc="0" locked="0" layoutInCell="1" allowOverlap="1" wp14:anchorId="1FF19888" wp14:editId="639C132B">
+            <wp:simplePos x="0" y="0"/>
+            <wp:positionH relativeFrom="column">
+              <wp:posOffset>4445</wp:posOffset>
+            </wp:positionH>
+            <wp:positionV relativeFrom="paragraph">
+              <wp:posOffset>1416256</wp:posOffset>
+            </wp:positionV>
+            <wp:extent cx="1522730" cy="1533525"/>
+            <wp:effectExtent l="0" t="0" r="1270" b="9525"/>
+            <wp:wrapNone/>
+            <wp:docPr id="3" name="Grafik 3"/>
+            <wp:cNvGraphicFramePr>
+              <a:graphicFrameLocks xmlns:a="http://schemas.openxmlformats.org/drawingml/2006/main" noChangeAspect="1"/>
+            </wp:cNvGraphicFramePr>
+            <a:graphic xmlns:a="http://schemas.openxmlformats.org/drawingml/2006/main">
+              <a:graphicData uri="http://schemas.openxmlformats.org/drawingml/2006/picture">
+                <pic:pic xmlns:pic="http://schemas.openxmlformats.org/drawingml/2006/picture">
+                  <pic:nvPicPr>
+                    <pic:cNvPr id="1" name=""/>
+                    <pic:cNvPicPr/>
+                  </pic:nvPicPr>
+                  <pic:blipFill>
+                    <a:blip r:embed="rId6" cstate="print">
+                      <a:extLst>
+                        <a:ext uri="{28A0092B-C50C-407E-A947-70E740481C1C}">
+                          <a14:useLocalDpi xmlns:a14="http://schemas.microsoft.com/office/drawing/2010/main" val="0"/>
+                        </a:ext>
+                      </a:extLst>
+                    </a:blip>
+                    <a:stretch>
+                      <a:fillRect/>
+                    </a:stretch>
+                  </pic:blipFill>
+                  <pic:spPr>
+                    <a:xfrm>
+                      <a:off x="0" y="0"/>
+                      <a:ext cx="1522730" cy="1533525"/>
+                    </a:xfrm>
+                    <a:prstGeom prst="rect">
+                      <a:avLst/>
+                    </a:prstGeom>
+                  </pic:spPr>
+                </pic:pic>
+              </a:graphicData>
+            </a:graphic>
+            <wp14:sizeRelH relativeFrom="margin">
+              <wp14:pctWidth>0</wp14:pctWidth>
+            </wp14:sizeRelH>
+            <wp14:sizeRelV relativeFrom="margin">
+              <wp14:pctHeight>0</wp14:pctHeight>
+            </wp14:sizeRelV>
+          </wp:anchor>
+        </w:drawing>
+      </w:r>
+      <w:r>
         <w:t>Personas</w:t>
       </w:r>
       <w:bookmarkEnd w:id="1"/>
     </w:p>
+    <w:tbl>
+      <w:tblPr>
+        <w:tblStyle w:val="Tabellenraster"/>
+        <w:tblpPr w:leftFromText="142" w:rightFromText="142" w:topFromText="284" w:bottomFromText="284" w:vertAnchor="text" w:horzAnchor="margin" w:tblpY="285"/>
+        <w:tblOverlap w:val="never"/>
+        <w:tblW w:w="0" w:type="auto"/>
+        <w:tblBorders>
+          <w:insideH w:val="none" w:sz="0" w:space="0" w:color="auto"/>
+          <w:insideV w:val="none" w:sz="0" w:space="0" w:color="auto"/>
+        </w:tblBorders>
+        <w:tblLook w:val="04A0" w:firstRow="1" w:lastRow="0" w:firstColumn="1" w:lastColumn="0" w:noHBand="0" w:noVBand="1"/>
+      </w:tblPr>
+      <w:tblGrid>
+        <w:gridCol w:w="2405"/>
+        <w:gridCol w:w="3005"/>
+        <w:gridCol w:w="3516"/>
+      </w:tblGrid>
+      <w:tr>
+        <w:tc>
+          <w:tcPr>
+            <w:tcW w:w="2405" w:type="dxa"/>
+            <w:shd w:val="clear" w:color="auto" w:fill="4472C4" w:themeFill="accent1"/>
+          </w:tcPr>
+          <w:p/>
+        </w:tc>
+        <w:tc>
+          <w:tcPr>
+            <w:tcW w:w="6521" w:type="dxa"/>
+            <w:gridSpan w:val="2"/>
+          </w:tcPr>
+          <w:p>
+            <w:pPr>
+              <w:spacing w:before="240"/>
+              <w:rPr>
+                <w:b/>
+                <w:bCs/>
+                <w:sz w:val="28"/>
+                <w:szCs w:val="28"/>
+              </w:rPr>
+            </w:pPr>
+            <w:r>
+              <w:rPr>
+                <w:b/>
+                <w:bCs/>
+                <w:sz w:val="28"/>
+                <w:szCs w:val="28"/>
+              </w:rPr>
+              <w:t xml:space="preserve">Hans Peter </w:t>
+            </w:r>
+            <w:proofErr w:type="spellStart"/>
+            <w:r>
+              <w:rPr>
+                <w:b/>
+                <w:bCs/>
+                <w:sz w:val="28"/>
+                <w:szCs w:val="28"/>
+              </w:rPr>
+              <w:t>Geerdes</w:t>
+            </w:r>
+            <w:proofErr w:type="spellEnd"/>
+            <w:r>
+              <w:rPr>
+                <w:b/>
+                <w:bCs/>
+                <w:sz w:val="28"/>
+                <w:szCs w:val="28"/>
+              </w:rPr>
+              <w:t>, 58</w:t>
+            </w:r>
+          </w:p>
+          <w:p>
+            <w:pPr>
+              <w:spacing w:before="120" w:after="120"/>
+              <w:rPr>
+                <w:sz w:val="24"/>
+                <w:szCs w:val="24"/>
+              </w:rPr>
+            </w:pPr>
+            <w:r>
+              <w:rPr>
+                <w:color w:val="4472C4" w:themeColor="accent1"/>
+                <w:sz w:val="24"/>
+                <w:szCs w:val="24"/>
+              </w:rPr>
+              <w:t>Musiker</w:t>
+            </w:r>
+          </w:p>
+        </w:tc>
+      </w:tr>
+      <w:tr>
+        <w:tc>
+          <w:tcPr>
+            <w:tcW w:w="2405" w:type="dxa"/>
+            <w:vMerge w:val="restart"/>
+            <w:shd w:val="clear" w:color="auto" w:fill="4472C4" w:themeFill="accent1"/>
+          </w:tcPr>
+          <w:p/>
+        </w:tc>
+        <w:tc>
+          <w:tcPr>
+            <w:tcW w:w="6521" w:type="dxa"/>
+            <w:gridSpan w:val="2"/>
+          </w:tcPr>
+          <w:p>
+            <w:pPr>
+              <w:spacing w:before="240" w:after="120" w:line="276" w:lineRule="auto"/>
+              <w:rPr>
+                <w:color w:val="4472C4" w:themeColor="accent1"/>
+                <w:sz w:val="16"/>
+                <w:szCs w:val="16"/>
+              </w:rPr>
+            </w:pPr>
+            <w:r>
+              <w:rPr>
+                <w:color w:val="4472C4" w:themeColor="accent1"/>
+                <w:sz w:val="16"/>
+                <w:szCs w:val="16"/>
+              </w:rPr>
+              <w:t>Bio</w:t>
+            </w:r>
+          </w:p>
+          <w:p>
+            <w:pPr>
+              <w:rPr>
+                <w:sz w:val="16"/>
+                <w:szCs w:val="16"/>
+              </w:rPr>
+            </w:pPr>
+            <w:r>
+              <w:rPr>
+                <w:sz w:val="16"/>
+                <w:szCs w:val="16"/>
+              </w:rPr>
+              <w:t xml:space="preserve">Herr </w:t>
+            </w:r>
+            <w:proofErr w:type="spellStart"/>
+            <w:r>
+              <w:rPr>
+                <w:sz w:val="16"/>
+                <w:szCs w:val="16"/>
+              </w:rPr>
+              <w:t>Geerdes</w:t>
+            </w:r>
+            <w:proofErr w:type="spellEnd"/>
+            <w:r>
+              <w:rPr>
+                <w:sz w:val="16"/>
+                <w:szCs w:val="16"/>
+              </w:rPr>
+              <w:t xml:space="preserve"> ist ein alteingesessener Musiker, der schon seit Jahrzehnten die Technoszene mit seiner Musik bereichert. Nun hat das Alter ihn eingeholt und benötigt regelmässige Einnahmen von lebenswichtigen Medikamenten</w:t>
+            </w:r>
+            <w:r>
+              <w:rPr>
+                <w:sz w:val="16"/>
+                <w:szCs w:val="16"/>
+              </w:rPr>
+              <w:t>.</w:t>
+            </w:r>
+          </w:p>
+        </w:tc>
+      </w:tr>
+      <w:tr>
+        <w:tc>
+          <w:tcPr>
+            <w:tcW w:w="2405" w:type="dxa"/>
+            <w:vMerge/>
+            <w:shd w:val="clear" w:color="auto" w:fill="4472C4" w:themeFill="accent1"/>
+          </w:tcPr>
+          <w:p/>
+        </w:tc>
+        <w:tc>
+          <w:tcPr>
+            <w:tcW w:w="3005" w:type="dxa"/>
+          </w:tcPr>
+          <w:p>
+            <w:pPr>
+              <w:spacing w:before="240" w:after="120" w:line="276" w:lineRule="auto"/>
+              <w:rPr>
+                <w:color w:val="4472C4" w:themeColor="accent1"/>
+                <w:sz w:val="16"/>
+                <w:szCs w:val="16"/>
+              </w:rPr>
+            </w:pPr>
+            <w:r>
+              <w:rPr>
+                <w:color w:val="4472C4" w:themeColor="accent1"/>
+                <w:sz w:val="16"/>
+                <w:szCs w:val="16"/>
+              </w:rPr>
+              <w:t>Wünsche, Bedürfnisse</w:t>
+            </w:r>
+          </w:p>
+          <w:p>
+            <w:pPr>
+              <w:pStyle w:val="Listenabsatz"/>
+              <w:numPr>
+                <w:ilvl w:val="0"/>
+                <w:numId w:val="4"/>
+              </w:numPr>
+              <w:ind w:left="292" w:hanging="218"/>
+              <w:rPr>
+                <w:sz w:val="16"/>
+                <w:szCs w:val="16"/>
+              </w:rPr>
+            </w:pPr>
+            <w:proofErr w:type="spellStart"/>
+            <w:r>
+              <w:rPr>
+                <w:sz w:val="16"/>
+                <w:szCs w:val="16"/>
+              </w:rPr>
+              <w:t>Reminde</w:t>
+            </w:r>
+            <w:r>
+              <w:rPr>
+                <w:sz w:val="16"/>
+                <w:szCs w:val="16"/>
+              </w:rPr>
+              <w:t>r</w:t>
+            </w:r>
+            <w:proofErr w:type="spellEnd"/>
+            <w:r>
+              <w:rPr>
+                <w:sz w:val="16"/>
+                <w:szCs w:val="16"/>
+              </w:rPr>
+              <w:t>, der bei der Benachrichtigung einen lauten Ton abspielt</w:t>
+            </w:r>
+          </w:p>
+          <w:p>
+            <w:pPr>
+              <w:pStyle w:val="Listenabsatz"/>
+              <w:numPr>
+                <w:ilvl w:val="0"/>
+                <w:numId w:val="4"/>
+              </w:numPr>
+              <w:ind w:left="292" w:hanging="218"/>
+              <w:rPr>
+                <w:sz w:val="16"/>
+                <w:szCs w:val="16"/>
+              </w:rPr>
+            </w:pPr>
+            <w:r>
+              <w:rPr>
+                <w:sz w:val="16"/>
+                <w:szCs w:val="16"/>
+              </w:rPr>
+              <w:t>Sollte einfach zu bedienen sein</w:t>
+            </w:r>
+          </w:p>
+          <w:p>
+            <w:pPr>
+              <w:pStyle w:val="Listenabsatz"/>
+              <w:numPr>
+                <w:ilvl w:val="0"/>
+                <w:numId w:val="4"/>
+              </w:numPr>
+              <w:ind w:left="292" w:hanging="218"/>
+              <w:rPr>
+                <w:sz w:val="16"/>
+                <w:szCs w:val="16"/>
+              </w:rPr>
+            </w:pPr>
+            <w:r>
+              <w:rPr>
+                <w:sz w:val="16"/>
+                <w:szCs w:val="16"/>
+              </w:rPr>
+              <w:t>Schriften sollten gross genug und lesbar sein</w:t>
+            </w:r>
+          </w:p>
+        </w:tc>
+        <w:tc>
+          <w:tcPr>
+            <w:tcW w:w="3516" w:type="dxa"/>
+          </w:tcPr>
+          <w:p>
+            <w:pPr>
+              <w:spacing w:before="240" w:after="120" w:line="276" w:lineRule="auto"/>
+              <w:rPr>
+                <w:color w:val="4472C4" w:themeColor="accent1"/>
+                <w:sz w:val="16"/>
+                <w:szCs w:val="16"/>
+              </w:rPr>
+            </w:pPr>
+            <w:r>
+              <w:rPr>
+                <w:color w:val="4472C4" w:themeColor="accent1"/>
+                <w:sz w:val="16"/>
+                <w:szCs w:val="16"/>
+              </w:rPr>
+              <w:t>Frust</w:t>
+            </w:r>
+          </w:p>
+          <w:p>
+            <w:pPr>
+              <w:rPr>
+                <w:sz w:val="16"/>
+                <w:szCs w:val="16"/>
+              </w:rPr>
+            </w:pPr>
+            <w:r>
+              <w:rPr>
+                <w:sz w:val="16"/>
+                <w:szCs w:val="16"/>
+              </w:rPr>
+              <w:t>Frühere Programme sind oft zu kompliziert aufgebaut. Er möchte ein Programm haben, das seine Medizineinnahmen übersichtlich darstellt.</w:t>
+            </w:r>
+          </w:p>
+        </w:tc>
+      </w:tr>
+      <w:tr>
+        <w:tc>
+          <w:tcPr>
+            <w:tcW w:w="2405" w:type="dxa"/>
+            <w:shd w:val="clear" w:color="auto" w:fill="4472C4" w:themeFill="accent1"/>
+          </w:tcPr>
+          <w:p/>
+        </w:tc>
+        <w:tc>
+          <w:tcPr>
+            <w:tcW w:w="3005" w:type="dxa"/>
+          </w:tcPr>
+          <w:p>
+            <w:pPr>
+              <w:spacing w:before="240" w:after="120" w:line="276" w:lineRule="auto"/>
+              <w:rPr>
+                <w:color w:val="4472C4" w:themeColor="accent1"/>
+                <w:sz w:val="16"/>
+                <w:szCs w:val="16"/>
+              </w:rPr>
+            </w:pPr>
+            <w:r>
+              <w:rPr>
+                <w:color w:val="4472C4" w:themeColor="accent1"/>
+                <w:sz w:val="16"/>
+                <w:szCs w:val="16"/>
+              </w:rPr>
+              <w:t>Fazit</w:t>
+            </w:r>
+          </w:p>
+          <w:p>
+            <w:pPr>
+              <w:rPr>
+                <w:sz w:val="16"/>
+                <w:szCs w:val="16"/>
+              </w:rPr>
+            </w:pPr>
+            <w:r>
+              <w:rPr>
+                <w:sz w:val="16"/>
+                <w:szCs w:val="16"/>
+              </w:rPr>
+              <w:t>Ein Programm, das einfach zu bedienen und übersichtlich ist.</w:t>
+            </w:r>
+          </w:p>
+          <w:p>
+            <w:pPr>
+              <w:rPr>
+                <w:sz w:val="16"/>
+                <w:szCs w:val="16"/>
+              </w:rPr>
+            </w:pPr>
+          </w:p>
+          <w:p>
+            <w:pPr>
+              <w:rPr>
+                <w:sz w:val="16"/>
+                <w:szCs w:val="16"/>
+              </w:rPr>
+            </w:pPr>
+          </w:p>
+        </w:tc>
+        <w:tc>
+          <w:tcPr>
+            <w:tcW w:w="3516" w:type="dxa"/>
+          </w:tcPr>
+          <w:p>
+            <w:pPr>
+              <w:spacing w:before="240" w:after="120" w:line="276" w:lineRule="auto"/>
+              <w:rPr>
+                <w:color w:val="4472C4" w:themeColor="accent1"/>
+                <w:sz w:val="16"/>
+                <w:szCs w:val="16"/>
+              </w:rPr>
+            </w:pPr>
+            <w:r>
+              <w:rPr>
+                <w:color w:val="4472C4" w:themeColor="accent1"/>
+                <w:sz w:val="16"/>
+                <w:szCs w:val="16"/>
+              </w:rPr>
+              <w:t>Lieblingsmarken</w:t>
+            </w:r>
+          </w:p>
+          <w:p>
+            <w:pPr>
+              <w:rPr>
+                <w:sz w:val="16"/>
+                <w:szCs w:val="16"/>
+              </w:rPr>
+            </w:pPr>
+            <w:r>
+              <w:rPr>
+                <w:sz w:val="16"/>
+                <w:szCs w:val="16"/>
+              </w:rPr>
+              <w:drawing>
+                <wp:anchor distT="0" distB="0" distL="0" distR="0" simplePos="0" relativeHeight="251659264" behindDoc="0" locked="0" layoutInCell="1" allowOverlap="1" wp14:anchorId="58D068CC" wp14:editId="42BBC02E">
+                  <wp:simplePos x="0" y="0"/>
+                  <wp:positionH relativeFrom="column">
+                    <wp:posOffset>735330</wp:posOffset>
+                  </wp:positionH>
+                  <wp:positionV relativeFrom="paragraph">
+                    <wp:posOffset>10795</wp:posOffset>
+                  </wp:positionV>
+                  <wp:extent cx="692150" cy="360045"/>
+                  <wp:effectExtent l="0" t="0" r="0" b="1905"/>
+                  <wp:wrapSquare wrapText="bothSides"/>
+                  <wp:docPr id="1" name="Grafik 1"/>
+                  <wp:cNvGraphicFramePr>
+                    <a:graphicFrameLocks xmlns:a="http://schemas.openxmlformats.org/drawingml/2006/main" noChangeAspect="1"/>
+                  </wp:cNvGraphicFramePr>
+                  <a:graphic xmlns:a="http://schemas.openxmlformats.org/drawingml/2006/main">
+                    <a:graphicData uri="http://schemas.openxmlformats.org/drawingml/2006/picture">
+                      <pic:pic xmlns:pic="http://schemas.openxmlformats.org/drawingml/2006/picture">
+                        <pic:nvPicPr>
+                          <pic:cNvPr id="1" name=""/>
+                          <pic:cNvPicPr/>
+                        </pic:nvPicPr>
+                        <pic:blipFill>
+                          <a:blip r:embed="rId7" cstate="print">
+                            <a:extLst>
+                              <a:ext uri="{28A0092B-C50C-407E-A947-70E740481C1C}">
+                                <a14:useLocalDpi xmlns:a14="http://schemas.microsoft.com/office/drawing/2010/main" val="0"/>
+                              </a:ext>
+                            </a:extLst>
+                          </a:blip>
+                          <a:stretch>
+                            <a:fillRect/>
+                          </a:stretch>
+                        </pic:blipFill>
+                        <pic:spPr>
+                          <a:xfrm>
+                            <a:off x="0" y="0"/>
+                            <a:ext cx="692150" cy="360045"/>
+                          </a:xfrm>
+                          <a:prstGeom prst="rect">
+                            <a:avLst/>
+                          </a:prstGeom>
+                        </pic:spPr>
+                      </pic:pic>
+                    </a:graphicData>
+                  </a:graphic>
+                  <wp14:sizeRelH relativeFrom="margin">
+                    <wp14:pctWidth>0</wp14:pctWidth>
+                  </wp14:sizeRelH>
+                  <wp14:sizeRelV relativeFrom="margin">
+                    <wp14:pctHeight>0</wp14:pctHeight>
+                  </wp14:sizeRelV>
+                </wp:anchor>
+              </w:drawing>
+            </w:r>
+          </w:p>
+        </w:tc>
+      </w:tr>
+    </w:tbl>
+    <w:p/>
+    <w:tbl>
+      <w:tblPr>
+        <w:tblStyle w:val="Tabellenraster"/>
+        <w:tblpPr w:leftFromText="142" w:rightFromText="142" w:topFromText="284" w:bottomFromText="284" w:vertAnchor="text" w:horzAnchor="margin" w:tblpY="285"/>
+        <w:tblOverlap w:val="never"/>
+        <w:tblW w:w="0" w:type="auto"/>
+        <w:tblBorders>
+          <w:insideH w:val="none" w:sz="0" w:space="0" w:color="auto"/>
+          <w:insideV w:val="none" w:sz="0" w:space="0" w:color="auto"/>
+        </w:tblBorders>
+        <w:tblLook w:val="04A0" w:firstRow="1" w:lastRow="0" w:firstColumn="1" w:lastColumn="0" w:noHBand="0" w:noVBand="1"/>
+      </w:tblPr>
+      <w:tblGrid>
+        <w:gridCol w:w="2405"/>
+        <w:gridCol w:w="3005"/>
+        <w:gridCol w:w="3516"/>
+      </w:tblGrid>
+      <w:tr>
+        <w:tc>
+          <w:tcPr>
+            <w:tcW w:w="2405" w:type="dxa"/>
+            <w:shd w:val="clear" w:color="auto" w:fill="4472C4" w:themeFill="accent1"/>
+          </w:tcPr>
+          <w:p/>
+        </w:tc>
+        <w:tc>
+          <w:tcPr>
+            <w:tcW w:w="6521" w:type="dxa"/>
+            <w:gridSpan w:val="2"/>
+          </w:tcPr>
+          <w:p>
+            <w:pPr>
+              <w:spacing w:before="240"/>
+              <w:rPr>
+                <w:b/>
+                <w:bCs/>
+                <w:sz w:val="28"/>
+                <w:szCs w:val="28"/>
+              </w:rPr>
+            </w:pPr>
+            <w:r>
+              <w:rPr>
+                <w:b/>
+                <w:bCs/>
+                <w:sz w:val="28"/>
+                <w:szCs w:val="28"/>
+              </w:rPr>
+              <w:t>Lea Himmelsläufer</w:t>
+            </w:r>
+            <w:r>
+              <w:rPr>
+                <w:b/>
+                <w:bCs/>
+                <w:sz w:val="28"/>
+                <w:szCs w:val="28"/>
+              </w:rPr>
+              <w:t xml:space="preserve">, </w:t>
+            </w:r>
+            <w:r>
+              <w:rPr>
+                <w:b/>
+                <w:bCs/>
+                <w:sz w:val="28"/>
+                <w:szCs w:val="28"/>
+              </w:rPr>
+              <w:t>25</w:t>
+            </w:r>
+          </w:p>
+          <w:p>
+            <w:pPr>
+              <w:spacing w:before="120" w:after="120"/>
+              <w:rPr>
+                <w:sz w:val="24"/>
+                <w:szCs w:val="24"/>
+              </w:rPr>
+            </w:pPr>
+            <w:r>
+              <w:rPr>
+                <w:color w:val="4472C4" w:themeColor="accent1"/>
+                <w:sz w:val="24"/>
+                <w:szCs w:val="24"/>
+              </w:rPr>
+              <w:t>Kleinkinderzieherin</w:t>
+            </w:r>
+          </w:p>
+        </w:tc>
+      </w:tr>
+      <w:tr>
+        <w:tc>
+          <w:tcPr>
+            <w:tcW w:w="2405" w:type="dxa"/>
+            <w:vMerge w:val="restart"/>
+            <w:shd w:val="clear" w:color="auto" w:fill="4472C4" w:themeFill="accent1"/>
+          </w:tcPr>
+          <w:p>
+            <w:r>
+              <w:drawing>
+                <wp:anchor distT="0" distB="0" distL="114300" distR="114300" simplePos="0" relativeHeight="251662336" behindDoc="0" locked="0" layoutInCell="1" allowOverlap="1" wp14:anchorId="5FE9AE1F" wp14:editId="06488251">
+                  <wp:simplePos x="0" y="0"/>
+                  <wp:positionH relativeFrom="column">
+                    <wp:posOffset>-71755</wp:posOffset>
+                  </wp:positionH>
+                  <wp:positionV relativeFrom="paragraph">
+                    <wp:posOffset>198303</wp:posOffset>
+                  </wp:positionV>
+                  <wp:extent cx="1527524" cy="1478565"/>
+                  <wp:effectExtent l="0" t="0" r="0" b="7620"/>
+                  <wp:wrapNone/>
+                  <wp:docPr id="7" name="Grafik 7"/>
+                  <wp:cNvGraphicFramePr>
+                    <a:graphicFrameLocks xmlns:a="http://schemas.openxmlformats.org/drawingml/2006/main" noChangeAspect="1"/>
+                  </wp:cNvGraphicFramePr>
+                  <a:graphic xmlns:a="http://schemas.openxmlformats.org/drawingml/2006/main">
+                    <a:graphicData uri="http://schemas.openxmlformats.org/drawingml/2006/picture">
+                      <pic:pic xmlns:pic="http://schemas.openxmlformats.org/drawingml/2006/picture">
+                        <pic:nvPicPr>
+                          <pic:cNvPr id="1" name=""/>
+                          <pic:cNvPicPr/>
+                        </pic:nvPicPr>
+                        <pic:blipFill>
+                          <a:blip r:embed="rId8" cstate="print">
+                            <a:extLst>
+                              <a:ext uri="{28A0092B-C50C-407E-A947-70E740481C1C}">
+                                <a14:useLocalDpi xmlns:a14="http://schemas.microsoft.com/office/drawing/2010/main" val="0"/>
+                              </a:ext>
+                            </a:extLst>
+                          </a:blip>
+                          <a:stretch>
+                            <a:fillRect/>
+                          </a:stretch>
+                        </pic:blipFill>
+                        <pic:spPr>
+                          <a:xfrm>
+                            <a:off x="0" y="0"/>
+                            <a:ext cx="1527524" cy="1478565"/>
+                          </a:xfrm>
+                          <a:prstGeom prst="rect">
+                            <a:avLst/>
+                          </a:prstGeom>
+                        </pic:spPr>
+                      </pic:pic>
+                    </a:graphicData>
+                  </a:graphic>
+                  <wp14:sizeRelH relativeFrom="margin">
+                    <wp14:pctWidth>0</wp14:pctWidth>
+                  </wp14:sizeRelH>
+                  <wp14:sizeRelV relativeFrom="margin">
+                    <wp14:pctHeight>0</wp14:pctHeight>
+                  </wp14:sizeRelV>
+                </wp:anchor>
+              </w:drawing>
+            </w:r>
+          </w:p>
+        </w:tc>
+        <w:tc>
+          <w:tcPr>
+            <w:tcW w:w="6521" w:type="dxa"/>
+            <w:gridSpan w:val="2"/>
+          </w:tcPr>
+          <w:p>
+            <w:pPr>
+              <w:spacing w:before="240" w:after="120" w:line="276" w:lineRule="auto"/>
+              <w:rPr>
+                <w:color w:val="4472C4" w:themeColor="accent1"/>
+                <w:sz w:val="16"/>
+                <w:szCs w:val="16"/>
+              </w:rPr>
+            </w:pPr>
+            <w:r>
+              <w:rPr>
+                <w:color w:val="4472C4" w:themeColor="accent1"/>
+                <w:sz w:val="16"/>
+                <w:szCs w:val="16"/>
+              </w:rPr>
+              <w:t>Bio</w:t>
+            </w:r>
+          </w:p>
+          <w:p>
+            <w:pPr>
+              <w:rPr>
+                <w:sz w:val="16"/>
+                <w:szCs w:val="16"/>
+              </w:rPr>
+            </w:pPr>
+            <w:r>
+              <w:rPr>
+                <w:sz w:val="16"/>
+                <w:szCs w:val="16"/>
+              </w:rPr>
+              <w:t>Frau Himmelsläufer hat ihr Hobby</w:t>
+            </w:r>
+            <w:r>
+              <w:rPr>
+                <w:sz w:val="16"/>
+                <w:szCs w:val="16"/>
+              </w:rPr>
+              <w:t xml:space="preserve"> zum Beruf gemacht und möchte Kindern eine Bezugsperson geben, nachdem sie früh im Leben ihre Eltern verloren hat.</w:t>
+            </w:r>
+          </w:p>
+        </w:tc>
+      </w:tr>
+      <w:tr>
+        <w:tc>
+          <w:tcPr>
+            <w:tcW w:w="2405" w:type="dxa"/>
+            <w:vMerge/>
+            <w:shd w:val="clear" w:color="auto" w:fill="4472C4" w:themeFill="accent1"/>
+          </w:tcPr>
+          <w:p/>
+        </w:tc>
+        <w:tc>
+          <w:tcPr>
+            <w:tcW w:w="3005" w:type="dxa"/>
+          </w:tcPr>
+          <w:p>
+            <w:pPr>
+              <w:spacing w:before="240" w:after="120" w:line="276" w:lineRule="auto"/>
+              <w:rPr>
+                <w:color w:val="4472C4" w:themeColor="accent1"/>
+                <w:sz w:val="16"/>
+                <w:szCs w:val="16"/>
+              </w:rPr>
+            </w:pPr>
+            <w:r>
+              <w:rPr>
+                <w:color w:val="4472C4" w:themeColor="accent1"/>
+                <w:sz w:val="16"/>
+                <w:szCs w:val="16"/>
+              </w:rPr>
+              <w:t>Wünsche, Bedürfnisse</w:t>
+            </w:r>
+          </w:p>
+          <w:p>
+            <w:pPr>
+              <w:pStyle w:val="Listenabsatz"/>
+              <w:numPr>
+                <w:ilvl w:val="0"/>
+                <w:numId w:val="4"/>
+              </w:numPr>
+              <w:ind w:left="292" w:hanging="218"/>
+              <w:rPr>
+                <w:sz w:val="16"/>
+                <w:szCs w:val="16"/>
+              </w:rPr>
+            </w:pPr>
+            <w:r>
+              <w:rPr>
+                <w:sz w:val="16"/>
+                <w:szCs w:val="16"/>
+              </w:rPr>
+              <w:t xml:space="preserve">Da sie in ihrem Alltag viel mit beeinträchtigten Kindern arbeitet, möchte sie gerne eine </w:t>
+            </w:r>
+            <w:proofErr w:type="spellStart"/>
+            <w:r>
+              <w:rPr>
+                <w:sz w:val="16"/>
+                <w:szCs w:val="16"/>
+              </w:rPr>
+              <w:t>Reminder</w:t>
+            </w:r>
+            <w:proofErr w:type="spellEnd"/>
+            <w:r>
+              <w:rPr>
+                <w:sz w:val="16"/>
+                <w:szCs w:val="16"/>
+              </w:rPr>
+              <w:t xml:space="preserve"> App haben, die viele </w:t>
+            </w:r>
+            <w:proofErr w:type="spellStart"/>
+            <w:r>
+              <w:rPr>
+                <w:sz w:val="16"/>
+                <w:szCs w:val="16"/>
+              </w:rPr>
+              <w:t>Reminder</w:t>
+            </w:r>
+            <w:proofErr w:type="spellEnd"/>
+            <w:r>
+              <w:rPr>
+                <w:sz w:val="16"/>
+                <w:szCs w:val="16"/>
+              </w:rPr>
+              <w:t xml:space="preserve"> fassen kann</w:t>
+            </w:r>
+          </w:p>
+          <w:p>
+            <w:pPr>
+              <w:pStyle w:val="Listenabsatz"/>
+              <w:numPr>
+                <w:ilvl w:val="0"/>
+                <w:numId w:val="4"/>
+              </w:numPr>
+              <w:ind w:left="292" w:hanging="218"/>
+              <w:rPr>
+                <w:sz w:val="16"/>
+                <w:szCs w:val="16"/>
+              </w:rPr>
+            </w:pPr>
+            <w:r>
+              <w:rPr>
+                <w:sz w:val="16"/>
+                <w:szCs w:val="16"/>
+              </w:rPr>
+              <w:t>Die Benachrichtigungen sollte eine Beschreibung liefern, die von ihr verfasst wurde, damit sie die Benachrichtigung einfach unterscheiden kann</w:t>
+            </w:r>
+          </w:p>
+        </w:tc>
+        <w:tc>
+          <w:tcPr>
+            <w:tcW w:w="3516" w:type="dxa"/>
+          </w:tcPr>
+          <w:p>
+            <w:pPr>
+              <w:spacing w:before="240" w:after="120" w:line="276" w:lineRule="auto"/>
+              <w:rPr>
+                <w:color w:val="4472C4" w:themeColor="accent1"/>
+                <w:sz w:val="16"/>
+                <w:szCs w:val="16"/>
+              </w:rPr>
+            </w:pPr>
+            <w:r>
+              <w:rPr>
+                <w:color w:val="4472C4" w:themeColor="accent1"/>
+                <w:sz w:val="16"/>
+                <w:szCs w:val="16"/>
+              </w:rPr>
+              <w:t>Frust</w:t>
+            </w:r>
+          </w:p>
+          <w:p>
+            <w:pPr>
+              <w:rPr>
+                <w:sz w:val="16"/>
+                <w:szCs w:val="16"/>
+              </w:rPr>
+            </w:pPr>
+            <w:r>
+              <w:rPr>
+                <w:sz w:val="16"/>
+                <w:szCs w:val="16"/>
+              </w:rPr>
+              <w:t>Komplexe Programme sind ihr in der Regel zu teuer. Gratis-Programme limitieren ihre Funktionen oder sind voller Werbungen.</w:t>
+            </w:r>
+          </w:p>
+        </w:tc>
+      </w:tr>
+      <w:tr>
+        <w:tc>
+          <w:tcPr>
+            <w:tcW w:w="2405" w:type="dxa"/>
+            <w:shd w:val="clear" w:color="auto" w:fill="4472C4" w:themeFill="accent1"/>
+          </w:tcPr>
+          <w:p/>
+        </w:tc>
+        <w:tc>
+          <w:tcPr>
+            <w:tcW w:w="3005" w:type="dxa"/>
+          </w:tcPr>
+          <w:p>
+            <w:pPr>
+              <w:spacing w:before="240" w:after="120" w:line="276" w:lineRule="auto"/>
+              <w:rPr>
+                <w:color w:val="4472C4" w:themeColor="accent1"/>
+                <w:sz w:val="16"/>
+                <w:szCs w:val="16"/>
+              </w:rPr>
+            </w:pPr>
+            <w:r>
+              <w:rPr>
+                <w:color w:val="4472C4" w:themeColor="accent1"/>
+                <w:sz w:val="16"/>
+                <w:szCs w:val="16"/>
+              </w:rPr>
+              <w:t>Fazit</w:t>
+            </w:r>
+          </w:p>
+          <w:p>
+            <w:pPr>
+              <w:rPr>
+                <w:sz w:val="16"/>
+                <w:szCs w:val="16"/>
+              </w:rPr>
+            </w:pPr>
+            <w:r>
+              <w:rPr>
+                <w:sz w:val="16"/>
+                <w:szCs w:val="16"/>
+              </w:rPr>
+              <w:t xml:space="preserve">Möchte eine vernünftige App </w:t>
+            </w:r>
+            <w:proofErr w:type="gramStart"/>
+            <w:r>
+              <w:rPr>
+                <w:sz w:val="16"/>
+                <w:szCs w:val="16"/>
+              </w:rPr>
+              <w:t>zu vernünftigen Preis</w:t>
+            </w:r>
+            <w:proofErr w:type="gramEnd"/>
+            <w:r>
+              <w:rPr>
+                <w:sz w:val="16"/>
+                <w:szCs w:val="16"/>
+              </w:rPr>
+              <w:t>.</w:t>
+            </w:r>
+          </w:p>
+          <w:p>
+            <w:pPr>
+              <w:rPr>
+                <w:sz w:val="16"/>
+                <w:szCs w:val="16"/>
+              </w:rPr>
+            </w:pPr>
+          </w:p>
+          <w:p>
+            <w:pPr>
+              <w:rPr>
+                <w:sz w:val="16"/>
+                <w:szCs w:val="16"/>
+              </w:rPr>
+            </w:pPr>
+          </w:p>
+        </w:tc>
+        <w:tc>
+          <w:tcPr>
+            <w:tcW w:w="3516" w:type="dxa"/>
+          </w:tcPr>
+          <w:p>
+            <w:pPr>
+              <w:spacing w:before="240" w:after="120" w:line="276" w:lineRule="auto"/>
+              <w:rPr>
+                <w:color w:val="4472C4" w:themeColor="accent1"/>
+                <w:sz w:val="16"/>
+                <w:szCs w:val="16"/>
+              </w:rPr>
+            </w:pPr>
+            <w:r>
+              <w:rPr>
+                <w:sz w:val="16"/>
+                <w:szCs w:val="16"/>
+              </w:rPr>
+              <w:drawing>
+                <wp:anchor distT="0" distB="0" distL="114300" distR="114300" simplePos="0" relativeHeight="251661312" behindDoc="0" locked="0" layoutInCell="1" allowOverlap="1" wp14:anchorId="648C007A" wp14:editId="33E9340C">
+                  <wp:simplePos x="0" y="0"/>
+                  <wp:positionH relativeFrom="column">
+                    <wp:posOffset>43051</wp:posOffset>
+                  </wp:positionH>
+                  <wp:positionV relativeFrom="paragraph">
+                    <wp:posOffset>293388</wp:posOffset>
+                  </wp:positionV>
+                  <wp:extent cx="1691375" cy="324807"/>
+                  <wp:effectExtent l="0" t="0" r="4445" b="0"/>
+                  <wp:wrapSquare wrapText="bothSides"/>
+                  <wp:docPr id="6" name="Grafik 6"/>
+                  <wp:cNvGraphicFramePr>
+                    <a:graphicFrameLocks xmlns:a="http://schemas.openxmlformats.org/drawingml/2006/main" noChangeAspect="1"/>
+                  </wp:cNvGraphicFramePr>
+                  <a:graphic xmlns:a="http://schemas.openxmlformats.org/drawingml/2006/main">
+                    <a:graphicData uri="http://schemas.openxmlformats.org/drawingml/2006/picture">
+                      <pic:pic xmlns:pic="http://schemas.openxmlformats.org/drawingml/2006/picture">
+                        <pic:nvPicPr>
+                          <pic:cNvPr id="1" name=""/>
+                          <pic:cNvPicPr/>
+                        </pic:nvPicPr>
+                        <pic:blipFill>
+                          <a:blip r:embed="rId9" cstate="print">
+                            <a:extLst>
+                              <a:ext uri="{28A0092B-C50C-407E-A947-70E740481C1C}">
+                                <a14:useLocalDpi xmlns:a14="http://schemas.microsoft.com/office/drawing/2010/main" val="0"/>
+                              </a:ext>
+                            </a:extLst>
+                          </a:blip>
+                          <a:stretch>
+                            <a:fillRect/>
+                          </a:stretch>
+                        </pic:blipFill>
+                        <pic:spPr>
+                          <a:xfrm>
+                            <a:off x="0" y="0"/>
+                            <a:ext cx="1691375" cy="324807"/>
+                          </a:xfrm>
+                          <a:prstGeom prst="rect">
+                            <a:avLst/>
+                          </a:prstGeom>
+                        </pic:spPr>
+                      </pic:pic>
+                    </a:graphicData>
+                  </a:graphic>
+                  <wp14:sizeRelH relativeFrom="margin">
+                    <wp14:pctWidth>0</wp14:pctWidth>
+                  </wp14:sizeRelH>
+                  <wp14:sizeRelV relativeFrom="margin">
+                    <wp14:pctHeight>0</wp14:pctHeight>
+                  </wp14:sizeRelV>
+                </wp:anchor>
+              </w:drawing>
+            </w:r>
+            <w:r>
+              <w:rPr>
+                <w:color w:val="4472C4" w:themeColor="accent1"/>
+                <w:sz w:val="16"/>
+                <w:szCs w:val="16"/>
+              </w:rPr>
+              <w:t>Lieblingsmarken</w:t>
+            </w:r>
+          </w:p>
+          <w:p>
+            <w:pPr>
+              <w:rPr>
+                <w:sz w:val="16"/>
+                <w:szCs w:val="16"/>
+              </w:rPr>
+            </w:pPr>
+          </w:p>
+        </w:tc>
+      </w:tr>
+    </w:tbl>
     <w:p/>
     <w:p>
       <w:pPr>
+        <w:rPr>
+          <w:caps/>
+          <w:color w:val="FFFFFF" w:themeColor="background1"/>
+          <w:spacing w:val="15"/>
+          <w:sz w:val="22"/>
+          <w:szCs w:val="22"/>
+        </w:rPr>
+      </w:pPr>
+      <w:r>
+        <w:br w:type="page"/>
+      </w:r>
+    </w:p>
+    <w:p>
+      <w:pPr>
         <w:pStyle w:val="berschrift1"/>
       </w:pPr>
       <w:r>
+        <w:lastRenderedPageBreak/>
         <w:t>Architektur / Design</w:t>
       </w:r>
     </w:p>
@@ -1227,6 +2280,119 @@
       </w:rPr>
     </w:lvl>
   </w:abstractNum>
+  <w:abstractNum w:abstractNumId="3" w15:restartNumberingAfterBreak="0">
+    <w:nsid w:val="795E6C77"/>
+    <w:multiLevelType w:val="hybridMultilevel"/>
+    <w:tmpl w:val="C68A2D2C"/>
+    <w:lvl w:ilvl="0" w:tplc="08070001">
+      <w:start w:val="1"/>
+      <w:numFmt w:val="bullet"/>
+      <w:lvlText w:val=""/>
+      <w:lvlJc w:val="left"/>
+      <w:pPr>
+        <w:ind w:left="720" w:hanging="360"/>
+      </w:pPr>
+      <w:rPr>
+        <w:rFonts w:ascii="Symbol" w:hAnsi="Symbol" w:hint="default"/>
+      </w:rPr>
+    </w:lvl>
+    <w:lvl w:ilvl="1" w:tplc="08070003" w:tentative="1">
+      <w:start w:val="1"/>
+      <w:numFmt w:val="bullet"/>
+      <w:lvlText w:val="o"/>
+      <w:lvlJc w:val="left"/>
+      <w:pPr>
+        <w:ind w:left="1440" w:hanging="360"/>
+      </w:pPr>
+      <w:rPr>
+        <w:rFonts w:ascii="Courier New" w:hAnsi="Courier New" w:cs="Courier New" w:hint="default"/>
+      </w:rPr>
+    </w:lvl>
+    <w:lvl w:ilvl="2" w:tplc="08070005" w:tentative="1">
+      <w:start w:val="1"/>
+      <w:numFmt w:val="bullet"/>
+      <w:lvlText w:val=""/>
+      <w:lvlJc w:val="left"/>
+      <w:pPr>
+        <w:ind w:left="2160" w:hanging="360"/>
+      </w:pPr>
+      <w:rPr>
+        <w:rFonts w:ascii="Wingdings" w:hAnsi="Wingdings" w:hint="default"/>
+      </w:rPr>
+    </w:lvl>
+    <w:lvl w:ilvl="3" w:tplc="08070001" w:tentative="1">
+      <w:start w:val="1"/>
+      <w:numFmt w:val="bullet"/>
+      <w:lvlText w:val=""/>
+      <w:lvlJc w:val="left"/>
+      <w:pPr>
+        <w:ind w:left="2880" w:hanging="360"/>
+      </w:pPr>
+      <w:rPr>
+        <w:rFonts w:ascii="Symbol" w:hAnsi="Symbol" w:hint="default"/>
+      </w:rPr>
+    </w:lvl>
+    <w:lvl w:ilvl="4" w:tplc="08070003" w:tentative="1">
+      <w:start w:val="1"/>
+      <w:numFmt w:val="bullet"/>
+      <w:lvlText w:val="o"/>
+      <w:lvlJc w:val="left"/>
+      <w:pPr>
+        <w:ind w:left="3600" w:hanging="360"/>
+      </w:pPr>
+      <w:rPr>
+        <w:rFonts w:ascii="Courier New" w:hAnsi="Courier New" w:cs="Courier New" w:hint="default"/>
+      </w:rPr>
+    </w:lvl>
+    <w:lvl w:ilvl="5" w:tplc="08070005" w:tentative="1">
+      <w:start w:val="1"/>
+      <w:numFmt w:val="bullet"/>
+      <w:lvlText w:val=""/>
+      <w:lvlJc w:val="left"/>
+      <w:pPr>
+        <w:ind w:left="4320" w:hanging="360"/>
+      </w:pPr>
+      <w:rPr>
+        <w:rFonts w:ascii="Wingdings" w:hAnsi="Wingdings" w:hint="default"/>
+      </w:rPr>
+    </w:lvl>
+    <w:lvl w:ilvl="6" w:tplc="08070001" w:tentative="1">
+      <w:start w:val="1"/>
+      <w:numFmt w:val="bullet"/>
+      <w:lvlText w:val=""/>
+      <w:lvlJc w:val="left"/>
+      <w:pPr>
+        <w:ind w:left="5040" w:hanging="360"/>
+      </w:pPr>
+      <w:rPr>
+        <w:rFonts w:ascii="Symbol" w:hAnsi="Symbol" w:hint="default"/>
+      </w:rPr>
+    </w:lvl>
+    <w:lvl w:ilvl="7" w:tplc="08070003" w:tentative="1">
+      <w:start w:val="1"/>
+      <w:numFmt w:val="bullet"/>
+      <w:lvlText w:val="o"/>
+      <w:lvlJc w:val="left"/>
+      <w:pPr>
+        <w:ind w:left="5760" w:hanging="360"/>
+      </w:pPr>
+      <w:rPr>
+        <w:rFonts w:ascii="Courier New" w:hAnsi="Courier New" w:cs="Courier New" w:hint="default"/>
+      </w:rPr>
+    </w:lvl>
+    <w:lvl w:ilvl="8" w:tplc="08070005" w:tentative="1">
+      <w:start w:val="1"/>
+      <w:numFmt w:val="bullet"/>
+      <w:lvlText w:val=""/>
+      <w:lvlJc w:val="left"/>
+      <w:pPr>
+        <w:ind w:left="6480" w:hanging="360"/>
+      </w:pPr>
+      <w:rPr>
+        <w:rFonts w:ascii="Wingdings" w:hAnsi="Wingdings" w:hint="default"/>
+      </w:rPr>
+    </w:lvl>
+  </w:abstractNum>
   <w:num w:numId="1" w16cid:durableId="254634351">
     <w:abstractNumId w:val="2"/>
   </w:num>
@@ -1235,6 +2401,9 @@
   </w:num>
   <w:num w:numId="3" w16cid:durableId="876551623">
     <w:abstractNumId w:val="0"/>
+  </w:num>
+  <w:num w:numId="4" w16cid:durableId="1278679007">
+    <w:abstractNumId w:val="3"/>
   </w:num>
 </w:numbering>
 </file>

</xml_diff>

<commit_message>
added description and starting point to documentation
</commit_message>
<xml_diff>
--- a/uek335-glk-npn-projektarbeit-documentation_Gkunfermann_NNguyen.docx
+++ b/uek335-glk-npn-projektarbeit-documentation_Gkunfermann_NNguyen.docx
@@ -132,6 +132,9 @@
             </w:tabs>
             <w:rPr>
               <w:noProof/>
+              <w:sz w:val="22"/>
+              <w:szCs w:val="22"/>
+              <w:lang w:eastAsia="de-CH"/>
             </w:rPr>
           </w:pPr>
           <w:r>
@@ -143,7 +146,7 @@
           <w:r>
             <w:fldChar w:fldCharType="separate"/>
           </w:r>
-          <w:hyperlink w:anchor="_Toc121996380" w:history="1">
+          <w:hyperlink w:anchor="_Toc122013032" w:history="1">
             <w:r>
               <w:rPr>
                 <w:rStyle w:val="Hyperlink"/>
@@ -154,6 +157,9 @@
             <w:r>
               <w:rPr>
                 <w:noProof/>
+                <w:sz w:val="22"/>
+                <w:szCs w:val="22"/>
+                <w:lang w:eastAsia="de-CH"/>
               </w:rPr>
               <w:tab/>
             </w:r>
@@ -162,7 +168,7 @@
                 <w:rStyle w:val="Hyperlink"/>
                 <w:noProof/>
               </w:rPr>
-              <w:t>User-Stories</w:t>
+              <w:t>Einleitung</w:t>
             </w:r>
             <w:r>
               <w:rPr>
@@ -183,7 +189,183 @@
                 <w:noProof/>
                 <w:webHidden/>
               </w:rPr>
-              <w:instrText xml:space="preserve"> PAGEREF _Toc121996380 \h </w:instrText>
+              <w:instrText xml:space="preserve"> PAGEREF _Toc122013032 \h </w:instrText>
+            </w:r>
+            <w:r>
+              <w:rPr>
+                <w:noProof/>
+                <w:webHidden/>
+              </w:rPr>
+            </w:r>
+            <w:r>
+              <w:rPr>
+                <w:noProof/>
+                <w:webHidden/>
+              </w:rPr>
+              <w:fldChar w:fldCharType="separate"/>
+            </w:r>
+            <w:r>
+              <w:rPr>
+                <w:noProof/>
+                <w:webHidden/>
+              </w:rPr>
+              <w:t>3</w:t>
+            </w:r>
+            <w:r>
+              <w:rPr>
+                <w:noProof/>
+                <w:webHidden/>
+              </w:rPr>
+              <w:fldChar w:fldCharType="end"/>
+            </w:r>
+          </w:hyperlink>
+        </w:p>
+        <w:p>
+          <w:pPr>
+            <w:pStyle w:val="Verzeichnis2"/>
+            <w:tabs>
+              <w:tab w:val="left" w:pos="880"/>
+              <w:tab w:val="right" w:leader="dot" w:pos="9016"/>
+            </w:tabs>
+            <w:rPr>
+              <w:noProof/>
+              <w:sz w:val="22"/>
+              <w:szCs w:val="22"/>
+              <w:lang w:eastAsia="de-CH"/>
+            </w:rPr>
+          </w:pPr>
+          <w:hyperlink w:anchor="_Toc122013033" w:history="1">
+            <w:r>
+              <w:rPr>
+                <w:rStyle w:val="Hyperlink"/>
+                <w:noProof/>
+              </w:rPr>
+              <w:t>1.1</w:t>
+            </w:r>
+            <w:r>
+              <w:rPr>
+                <w:noProof/>
+                <w:sz w:val="22"/>
+                <w:szCs w:val="22"/>
+                <w:lang w:eastAsia="de-CH"/>
+              </w:rPr>
+              <w:tab/>
+            </w:r>
+            <w:r>
+              <w:rPr>
+                <w:rStyle w:val="Hyperlink"/>
+                <w:noProof/>
+              </w:rPr>
+              <w:t>Beschreibung</w:t>
+            </w:r>
+            <w:r>
+              <w:rPr>
+                <w:noProof/>
+                <w:webHidden/>
+              </w:rPr>
+              <w:tab/>
+            </w:r>
+            <w:r>
+              <w:rPr>
+                <w:noProof/>
+                <w:webHidden/>
+              </w:rPr>
+              <w:fldChar w:fldCharType="begin"/>
+            </w:r>
+            <w:r>
+              <w:rPr>
+                <w:noProof/>
+                <w:webHidden/>
+              </w:rPr>
+              <w:instrText xml:space="preserve"> PAGEREF _Toc122013033 \h </w:instrText>
+            </w:r>
+            <w:r>
+              <w:rPr>
+                <w:noProof/>
+                <w:webHidden/>
+              </w:rPr>
+            </w:r>
+            <w:r>
+              <w:rPr>
+                <w:noProof/>
+                <w:webHidden/>
+              </w:rPr>
+              <w:fldChar w:fldCharType="separate"/>
+            </w:r>
+            <w:r>
+              <w:rPr>
+                <w:noProof/>
+                <w:webHidden/>
+              </w:rPr>
+              <w:t>3</w:t>
+            </w:r>
+            <w:r>
+              <w:rPr>
+                <w:noProof/>
+                <w:webHidden/>
+              </w:rPr>
+              <w:fldChar w:fldCharType="end"/>
+            </w:r>
+          </w:hyperlink>
+        </w:p>
+        <w:p>
+          <w:pPr>
+            <w:pStyle w:val="Verzeichnis2"/>
+            <w:tabs>
+              <w:tab w:val="left" w:pos="880"/>
+              <w:tab w:val="right" w:leader="dot" w:pos="9016"/>
+            </w:tabs>
+            <w:rPr>
+              <w:noProof/>
+              <w:sz w:val="22"/>
+              <w:szCs w:val="22"/>
+              <w:lang w:eastAsia="de-CH"/>
+            </w:rPr>
+          </w:pPr>
+          <w:hyperlink w:anchor="_Toc122013034" w:history="1">
+            <w:r>
+              <w:rPr>
+                <w:rStyle w:val="Hyperlink"/>
+                <w:noProof/>
+              </w:rPr>
+              <w:t>1.2</w:t>
+            </w:r>
+            <w:r>
+              <w:rPr>
+                <w:noProof/>
+                <w:sz w:val="22"/>
+                <w:szCs w:val="22"/>
+                <w:lang w:eastAsia="de-CH"/>
+              </w:rPr>
+              <w:tab/>
+            </w:r>
+            <w:r>
+              <w:rPr>
+                <w:rStyle w:val="Hyperlink"/>
+                <w:noProof/>
+              </w:rPr>
+              <w:t>Ausgangslage</w:t>
+            </w:r>
+            <w:r>
+              <w:rPr>
+                <w:noProof/>
+                <w:webHidden/>
+              </w:rPr>
+              <w:tab/>
+            </w:r>
+            <w:r>
+              <w:rPr>
+                <w:noProof/>
+                <w:webHidden/>
+              </w:rPr>
+              <w:fldChar w:fldCharType="begin"/>
+            </w:r>
+            <w:r>
+              <w:rPr>
+                <w:noProof/>
+                <w:webHidden/>
+              </w:rPr>
+              <w:instrText xml:space="preserve"> PAGEREF _Toc122013034 \h </w:instrText>
             </w:r>
             <w:r>
               <w:rPr>
@@ -223,9 +405,12 @@
             </w:tabs>
             <w:rPr>
               <w:noProof/>
+              <w:sz w:val="22"/>
+              <w:szCs w:val="22"/>
+              <w:lang w:eastAsia="de-CH"/>
             </w:rPr>
           </w:pPr>
-          <w:hyperlink w:anchor="_Toc121996381" w:history="1">
+          <w:hyperlink w:anchor="_Toc122013035" w:history="1">
             <w:r>
               <w:rPr>
                 <w:rStyle w:val="Hyperlink"/>
@@ -236,6 +421,9 @@
             <w:r>
               <w:rPr>
                 <w:noProof/>
+                <w:sz w:val="22"/>
+                <w:szCs w:val="22"/>
+                <w:lang w:eastAsia="de-CH"/>
               </w:rPr>
               <w:tab/>
             </w:r>
@@ -244,6 +432,182 @@
                 <w:rStyle w:val="Hyperlink"/>
                 <w:noProof/>
               </w:rPr>
+              <w:t>Anforderungen</w:t>
+            </w:r>
+            <w:r>
+              <w:rPr>
+                <w:noProof/>
+                <w:webHidden/>
+              </w:rPr>
+              <w:tab/>
+            </w:r>
+            <w:r>
+              <w:rPr>
+                <w:noProof/>
+                <w:webHidden/>
+              </w:rPr>
+              <w:fldChar w:fldCharType="begin"/>
+            </w:r>
+            <w:r>
+              <w:rPr>
+                <w:noProof/>
+                <w:webHidden/>
+              </w:rPr>
+              <w:instrText xml:space="preserve"> PAGEREF _Toc122013035 \h </w:instrText>
+            </w:r>
+            <w:r>
+              <w:rPr>
+                <w:noProof/>
+                <w:webHidden/>
+              </w:rPr>
+            </w:r>
+            <w:r>
+              <w:rPr>
+                <w:noProof/>
+                <w:webHidden/>
+              </w:rPr>
+              <w:fldChar w:fldCharType="separate"/>
+            </w:r>
+            <w:r>
+              <w:rPr>
+                <w:noProof/>
+                <w:webHidden/>
+              </w:rPr>
+              <w:t>4</w:t>
+            </w:r>
+            <w:r>
+              <w:rPr>
+                <w:noProof/>
+                <w:webHidden/>
+              </w:rPr>
+              <w:fldChar w:fldCharType="end"/>
+            </w:r>
+          </w:hyperlink>
+        </w:p>
+        <w:p>
+          <w:pPr>
+            <w:pStyle w:val="Verzeichnis2"/>
+            <w:tabs>
+              <w:tab w:val="left" w:pos="880"/>
+              <w:tab w:val="right" w:leader="dot" w:pos="9016"/>
+            </w:tabs>
+            <w:rPr>
+              <w:noProof/>
+              <w:sz w:val="22"/>
+              <w:szCs w:val="22"/>
+              <w:lang w:eastAsia="de-CH"/>
+            </w:rPr>
+          </w:pPr>
+          <w:hyperlink w:anchor="_Toc122013036" w:history="1">
+            <w:r>
+              <w:rPr>
+                <w:rStyle w:val="Hyperlink"/>
+                <w:noProof/>
+              </w:rPr>
+              <w:t>2.1</w:t>
+            </w:r>
+            <w:r>
+              <w:rPr>
+                <w:noProof/>
+                <w:sz w:val="22"/>
+                <w:szCs w:val="22"/>
+                <w:lang w:eastAsia="de-CH"/>
+              </w:rPr>
+              <w:tab/>
+            </w:r>
+            <w:r>
+              <w:rPr>
+                <w:rStyle w:val="Hyperlink"/>
+                <w:noProof/>
+              </w:rPr>
+              <w:t>User-Stories</w:t>
+            </w:r>
+            <w:r>
+              <w:rPr>
+                <w:noProof/>
+                <w:webHidden/>
+              </w:rPr>
+              <w:tab/>
+            </w:r>
+            <w:r>
+              <w:rPr>
+                <w:noProof/>
+                <w:webHidden/>
+              </w:rPr>
+              <w:fldChar w:fldCharType="begin"/>
+            </w:r>
+            <w:r>
+              <w:rPr>
+                <w:noProof/>
+                <w:webHidden/>
+              </w:rPr>
+              <w:instrText xml:space="preserve"> PAGEREF _Toc122013036 \h </w:instrText>
+            </w:r>
+            <w:r>
+              <w:rPr>
+                <w:noProof/>
+                <w:webHidden/>
+              </w:rPr>
+            </w:r>
+            <w:r>
+              <w:rPr>
+                <w:noProof/>
+                <w:webHidden/>
+              </w:rPr>
+              <w:fldChar w:fldCharType="separate"/>
+            </w:r>
+            <w:r>
+              <w:rPr>
+                <w:noProof/>
+                <w:webHidden/>
+              </w:rPr>
+              <w:t>4</w:t>
+            </w:r>
+            <w:r>
+              <w:rPr>
+                <w:noProof/>
+                <w:webHidden/>
+              </w:rPr>
+              <w:fldChar w:fldCharType="end"/>
+            </w:r>
+          </w:hyperlink>
+        </w:p>
+        <w:p>
+          <w:pPr>
+            <w:pStyle w:val="Verzeichnis2"/>
+            <w:tabs>
+              <w:tab w:val="left" w:pos="880"/>
+              <w:tab w:val="right" w:leader="dot" w:pos="9016"/>
+            </w:tabs>
+            <w:rPr>
+              <w:noProof/>
+              <w:sz w:val="22"/>
+              <w:szCs w:val="22"/>
+              <w:lang w:eastAsia="de-CH"/>
+            </w:rPr>
+          </w:pPr>
+          <w:hyperlink w:anchor="_Toc122013037" w:history="1">
+            <w:r>
+              <w:rPr>
+                <w:rStyle w:val="Hyperlink"/>
+                <w:noProof/>
+              </w:rPr>
+              <w:t>2.2</w:t>
+            </w:r>
+            <w:r>
+              <w:rPr>
+                <w:noProof/>
+                <w:sz w:val="22"/>
+                <w:szCs w:val="22"/>
+                <w:lang w:eastAsia="de-CH"/>
+              </w:rPr>
+              <w:tab/>
+            </w:r>
+            <w:r>
+              <w:rPr>
+                <w:rStyle w:val="Hyperlink"/>
+                <w:noProof/>
+              </w:rPr>
               <w:t>Personas</w:t>
             </w:r>
             <w:r>
@@ -265,7 +629,7 @@
                 <w:noProof/>
                 <w:webHidden/>
               </w:rPr>
-              <w:instrText xml:space="preserve"> PAGEREF _Toc121996381 \h </w:instrText>
+              <w:instrText xml:space="preserve"> PAGEREF _Toc122013037 \h </w:instrText>
             </w:r>
             <w:r>
               <w:rPr>
@@ -285,7 +649,7 @@
                 <w:noProof/>
                 <w:webHidden/>
               </w:rPr>
-              <w:t>3</w:t>
+              <w:t>4</w:t>
             </w:r>
             <w:r>
               <w:rPr>
@@ -305,9 +669,12 @@
             </w:tabs>
             <w:rPr>
               <w:noProof/>
+              <w:sz w:val="22"/>
+              <w:szCs w:val="22"/>
+              <w:lang w:eastAsia="de-CH"/>
             </w:rPr>
           </w:pPr>
-          <w:hyperlink w:anchor="_Toc121996382" w:history="1">
+          <w:hyperlink w:anchor="_Toc122013038" w:history="1">
             <w:r>
               <w:rPr>
                 <w:rStyle w:val="Hyperlink"/>
@@ -318,6 +685,9 @@
             <w:r>
               <w:rPr>
                 <w:noProof/>
+                <w:sz w:val="22"/>
+                <w:szCs w:val="22"/>
+                <w:lang w:eastAsia="de-CH"/>
               </w:rPr>
               <w:tab/>
             </w:r>
@@ -326,7 +696,7 @@
                 <w:rStyle w:val="Hyperlink"/>
                 <w:noProof/>
               </w:rPr>
-              <w:t>Technischer Bericht</w:t>
+              <w:t>Architektur / Design</w:t>
             </w:r>
             <w:r>
               <w:rPr>
@@ -347,7 +717,7 @@
                 <w:noProof/>
                 <w:webHidden/>
               </w:rPr>
-              <w:instrText xml:space="preserve"> PAGEREF _Toc121996382 \h </w:instrText>
+              <w:instrText xml:space="preserve"> PAGEREF _Toc122013038 \h </w:instrText>
             </w:r>
             <w:r>
               <w:rPr>
@@ -367,7 +737,7 @@
                 <w:noProof/>
                 <w:webHidden/>
               </w:rPr>
-              <w:t>3</w:t>
+              <w:t>6</w:t>
             </w:r>
             <w:r>
               <w:rPr>
@@ -382,18 +752,214 @@
           <w:pPr>
             <w:pStyle w:val="Verzeichnis2"/>
             <w:tabs>
+              <w:tab w:val="left" w:pos="880"/>
               <w:tab w:val="right" w:leader="dot" w:pos="9016"/>
             </w:tabs>
             <w:rPr>
               <w:noProof/>
+              <w:sz w:val="22"/>
+              <w:szCs w:val="22"/>
+              <w:lang w:eastAsia="de-CH"/>
             </w:rPr>
           </w:pPr>
-          <w:hyperlink w:anchor="_Toc121996383" w:history="1">
+          <w:hyperlink w:anchor="_Toc122013039" w:history="1">
             <w:r>
               <w:rPr>
                 <w:rStyle w:val="Hyperlink"/>
                 <w:noProof/>
               </w:rPr>
+              <w:t>3.1</w:t>
+            </w:r>
+            <w:r>
+              <w:rPr>
+                <w:noProof/>
+                <w:sz w:val="22"/>
+                <w:szCs w:val="22"/>
+                <w:lang w:eastAsia="de-CH"/>
+              </w:rPr>
+              <w:tab/>
+            </w:r>
+            <w:r>
+              <w:rPr>
+                <w:rStyle w:val="Hyperlink"/>
+                <w:noProof/>
+              </w:rPr>
+              <w:t>Figma-Mockup</w:t>
+            </w:r>
+            <w:r>
+              <w:rPr>
+                <w:noProof/>
+                <w:webHidden/>
+              </w:rPr>
+              <w:tab/>
+            </w:r>
+            <w:r>
+              <w:rPr>
+                <w:noProof/>
+                <w:webHidden/>
+              </w:rPr>
+              <w:fldChar w:fldCharType="begin"/>
+            </w:r>
+            <w:r>
+              <w:rPr>
+                <w:noProof/>
+                <w:webHidden/>
+              </w:rPr>
+              <w:instrText xml:space="preserve"> PAGEREF _Toc122013039 \h </w:instrText>
+            </w:r>
+            <w:r>
+              <w:rPr>
+                <w:noProof/>
+                <w:webHidden/>
+              </w:rPr>
+            </w:r>
+            <w:r>
+              <w:rPr>
+                <w:noProof/>
+                <w:webHidden/>
+              </w:rPr>
+              <w:fldChar w:fldCharType="separate"/>
+            </w:r>
+            <w:r>
+              <w:rPr>
+                <w:noProof/>
+                <w:webHidden/>
+              </w:rPr>
+              <w:t>6</w:t>
+            </w:r>
+            <w:r>
+              <w:rPr>
+                <w:noProof/>
+                <w:webHidden/>
+              </w:rPr>
+              <w:fldChar w:fldCharType="end"/>
+            </w:r>
+          </w:hyperlink>
+        </w:p>
+        <w:p>
+          <w:pPr>
+            <w:pStyle w:val="Verzeichnis1"/>
+            <w:tabs>
+              <w:tab w:val="left" w:pos="440"/>
+              <w:tab w:val="right" w:leader="dot" w:pos="9016"/>
+            </w:tabs>
+            <w:rPr>
+              <w:noProof/>
+              <w:sz w:val="22"/>
+              <w:szCs w:val="22"/>
+              <w:lang w:eastAsia="de-CH"/>
+            </w:rPr>
+          </w:pPr>
+          <w:hyperlink w:anchor="_Toc122013040" w:history="1">
+            <w:r>
+              <w:rPr>
+                <w:rStyle w:val="Hyperlink"/>
+                <w:noProof/>
+              </w:rPr>
+              <w:t>4.</w:t>
+            </w:r>
+            <w:r>
+              <w:rPr>
+                <w:noProof/>
+                <w:sz w:val="22"/>
+                <w:szCs w:val="22"/>
+                <w:lang w:eastAsia="de-CH"/>
+              </w:rPr>
+              <w:tab/>
+            </w:r>
+            <w:r>
+              <w:rPr>
+                <w:rStyle w:val="Hyperlink"/>
+                <w:noProof/>
+              </w:rPr>
+              <w:t>Technischer Bericht</w:t>
+            </w:r>
+            <w:r>
+              <w:rPr>
+                <w:noProof/>
+                <w:webHidden/>
+              </w:rPr>
+              <w:tab/>
+            </w:r>
+            <w:r>
+              <w:rPr>
+                <w:noProof/>
+                <w:webHidden/>
+              </w:rPr>
+              <w:fldChar w:fldCharType="begin"/>
+            </w:r>
+            <w:r>
+              <w:rPr>
+                <w:noProof/>
+                <w:webHidden/>
+              </w:rPr>
+              <w:instrText xml:space="preserve"> PAGEREF _Toc122013040 \h </w:instrText>
+            </w:r>
+            <w:r>
+              <w:rPr>
+                <w:noProof/>
+                <w:webHidden/>
+              </w:rPr>
+            </w:r>
+            <w:r>
+              <w:rPr>
+                <w:noProof/>
+                <w:webHidden/>
+              </w:rPr>
+              <w:fldChar w:fldCharType="separate"/>
+            </w:r>
+            <w:r>
+              <w:rPr>
+                <w:noProof/>
+                <w:webHidden/>
+              </w:rPr>
+              <w:t>6</w:t>
+            </w:r>
+            <w:r>
+              <w:rPr>
+                <w:noProof/>
+                <w:webHidden/>
+              </w:rPr>
+              <w:fldChar w:fldCharType="end"/>
+            </w:r>
+          </w:hyperlink>
+        </w:p>
+        <w:p>
+          <w:pPr>
+            <w:pStyle w:val="Verzeichnis2"/>
+            <w:tabs>
+              <w:tab w:val="left" w:pos="880"/>
+              <w:tab w:val="right" w:leader="dot" w:pos="9016"/>
+            </w:tabs>
+            <w:rPr>
+              <w:noProof/>
+              <w:sz w:val="22"/>
+              <w:szCs w:val="22"/>
+              <w:lang w:eastAsia="de-CH"/>
+            </w:rPr>
+          </w:pPr>
+          <w:hyperlink w:anchor="_Toc122013041" w:history="1">
+            <w:r>
+              <w:rPr>
+                <w:rStyle w:val="Hyperlink"/>
+                <w:noProof/>
+              </w:rPr>
+              <w:t>4.1</w:t>
+            </w:r>
+            <w:r>
+              <w:rPr>
+                <w:noProof/>
+                <w:sz w:val="22"/>
+                <w:szCs w:val="22"/>
+                <w:lang w:eastAsia="de-CH"/>
+              </w:rPr>
+              <w:tab/>
+            </w:r>
+            <w:r>
+              <w:rPr>
+                <w:rStyle w:val="Hyperlink"/>
+                <w:noProof/>
+              </w:rPr>
               <w:t>Testing</w:t>
             </w:r>
             <w:r>
@@ -415,7 +981,7 @@
                 <w:noProof/>
                 <w:webHidden/>
               </w:rPr>
-              <w:instrText xml:space="preserve"> PAGEREF _Toc121996383 \h </w:instrText>
+              <w:instrText xml:space="preserve"> PAGEREF _Toc122013041 \h </w:instrText>
             </w:r>
             <w:r>
               <w:rPr>
@@ -435,7 +1001,7 @@
                 <w:noProof/>
                 <w:webHidden/>
               </w:rPr>
-              <w:t>3</w:t>
+              <w:t>6</w:t>
             </w:r>
             <w:r>
               <w:rPr>
@@ -468,20 +1034,138 @@
       <w:pPr>
         <w:pStyle w:val="berschrift1"/>
       </w:pPr>
-      <w:bookmarkStart w:id="0" w:name="_Toc121996380"/>
+      <w:bookmarkStart w:id="0" w:name="_Toc122013032"/>
+      <w:r>
+        <w:lastRenderedPageBreak/>
+        <w:t>Einleitung</w:t>
+      </w:r>
+      <w:bookmarkEnd w:id="0"/>
+    </w:p>
+    <w:p>
+      <w:pPr>
+        <w:pStyle w:val="berschrift2"/>
+      </w:pPr>
+      <w:bookmarkStart w:id="1" w:name="_Toc122013033"/>
+      <w:r>
+        <w:t>Beschreibung</w:t>
+      </w:r>
+      <w:bookmarkEnd w:id="1"/>
+    </w:p>
+    <w:p>
+      <w:r>
+        <w:t xml:space="preserve">Im Rahmen des </w:t>
+      </w:r>
+      <w:proofErr w:type="spellStart"/>
+      <w:r>
+        <w:t>übertrieblichen</w:t>
+      </w:r>
+      <w:proofErr w:type="spellEnd"/>
+      <w:r>
+        <w:t xml:space="preserve"> Kurses 335 müssen wir eine Mobile-Applikation realisieren. Der Auftrag liegt darin, eine Erinnerungs-App zu erstellen, mit der ein Nutzer bestimmte Termine festlegen kann, bei der die App ihn an ein Ereignis erinnern soll. Die Art der Ereignisse ist gruppenspezifisch, haben aber auf die Anforderungen der App keinen besonderen Einfluss.</w:t>
+      </w:r>
+    </w:p>
+    <w:p>
+      <w:pPr>
+        <w:pStyle w:val="berschrift2"/>
+      </w:pPr>
+      <w:bookmarkStart w:id="2" w:name="_Toc122013034"/>
+      <w:r>
+        <w:t>Ausgangslage</w:t>
+      </w:r>
+      <w:bookmarkEnd w:id="2"/>
+    </w:p>
+    <w:p>
+      <w:r>
+        <w:t xml:space="preserve">Für die Entwicklung der App wird </w:t>
+      </w:r>
+      <w:proofErr w:type="spellStart"/>
+      <w:r>
+        <w:t>React</w:t>
+      </w:r>
+      <w:proofErr w:type="spellEnd"/>
+      <w:r>
+        <w:t xml:space="preserve"> Native verwendet. Folgende Elemente sind uns bereits gegeben:</w:t>
+      </w:r>
+    </w:p>
+    <w:p>
+      <w:pPr>
+        <w:pStyle w:val="Listenabsatz"/>
+        <w:numPr>
+          <w:ilvl w:val="0"/>
+          <w:numId w:val="5"/>
+        </w:numPr>
+      </w:pPr>
+      <w:r>
+        <w:t xml:space="preserve">Applikations-Skeleton für eine mobile Applikation mittels </w:t>
+      </w:r>
+      <w:proofErr w:type="spellStart"/>
+      <w:r>
+        <w:t>React</w:t>
+      </w:r>
+      <w:proofErr w:type="spellEnd"/>
+      <w:r>
+        <w:t xml:space="preserve"> Native</w:t>
+      </w:r>
+    </w:p>
+    <w:p>
+      <w:pPr>
+        <w:pStyle w:val="Listenabsatz"/>
+        <w:numPr>
+          <w:ilvl w:val="0"/>
+          <w:numId w:val="5"/>
+        </w:numPr>
+      </w:pPr>
+      <w:r>
+        <w:t xml:space="preserve">Beispiel-Implementation einer </w:t>
+      </w:r>
+      <w:proofErr w:type="spellStart"/>
+      <w:r>
+        <w:t>Notification</w:t>
+      </w:r>
+      <w:proofErr w:type="spellEnd"/>
+      <w:r>
+        <w:t xml:space="preserve"> (Benachrichtigung)</w:t>
+      </w:r>
+    </w:p>
+    <w:p>
+      <w:r>
+        <w:t>Für die Funktionalitäten wurde uns ein Beurteilungsraster gegeben.</w:t>
+      </w:r>
+    </w:p>
+    <w:p>
+      <w:pPr>
+        <w:rPr>
+          <w:caps/>
+          <w:color w:val="FFFFFF" w:themeColor="background1"/>
+          <w:spacing w:val="15"/>
+          <w:sz w:val="22"/>
+          <w:szCs w:val="22"/>
+        </w:rPr>
+      </w:pPr>
+      <w:r>
+        <w:br w:type="page"/>
+      </w:r>
+    </w:p>
+    <w:p>
+      <w:pPr>
+        <w:pStyle w:val="berschrift1"/>
+      </w:pPr>
+      <w:bookmarkStart w:id="3" w:name="_Toc122013035"/>
       <w:r>
         <w:lastRenderedPageBreak/>
         <w:t>Anforderungen</w:t>
       </w:r>
+      <w:bookmarkEnd w:id="3"/>
     </w:p>
     <w:p>
       <w:pPr>
         <w:pStyle w:val="berschrift2"/>
       </w:pPr>
+      <w:bookmarkStart w:id="4" w:name="_Toc122013036"/>
       <w:r>
         <w:t>User-Stories</w:t>
       </w:r>
-      <w:bookmarkEnd w:id="0"/>
+      <w:bookmarkEnd w:id="4"/>
     </w:p>
     <w:tbl>
       <w:tblPr>
@@ -815,8 +1499,11 @@
       <w:pPr>
         <w:pStyle w:val="berschrift2"/>
       </w:pPr>
-      <w:bookmarkStart w:id="1" w:name="_Toc121996381"/>
+      <w:bookmarkStart w:id="5" w:name="_Toc122013037"/>
       <w:r>
+        <w:rPr>
+          <w:noProof/>
+        </w:rPr>
         <w:drawing>
           <wp:anchor distT="0" distB="0" distL="0" distR="0" simplePos="0" relativeHeight="251660288" behindDoc="0" locked="0" layoutInCell="1" allowOverlap="1" wp14:anchorId="1FF19888" wp14:editId="639C132B">
             <wp:simplePos x="0" y="0"/>
@@ -876,7 +1563,7 @@
       <w:r>
         <w:t>Personas</w:t>
       </w:r>
-      <w:bookmarkEnd w:id="1"/>
+      <w:bookmarkEnd w:id="5"/>
     </w:p>
     <w:tbl>
       <w:tblPr>
@@ -1282,6 +1969,7 @@
             </w:pPr>
             <w:r>
               <w:rPr>
+                <w:noProof/>
                 <w:sz w:val="16"/>
                 <w:szCs w:val="16"/>
               </w:rPr>
@@ -1393,25 +2081,7 @@
                 <w:sz w:val="28"/>
                 <w:szCs w:val="28"/>
               </w:rPr>
-              <w:t>Lea Himmelsläufer</w:t>
-            </w:r>
-            <w:r>
-              <w:rPr>
-                <w:b/>
-                <w:bCs/>
-                <w:sz w:val="28"/>
-                <w:szCs w:val="28"/>
-              </w:rPr>
-              <w:t xml:space="preserve">, </w:t>
-            </w:r>
-            <w:r>
-              <w:rPr>
-                <w:b/>
-                <w:bCs/>
-                <w:sz w:val="28"/>
-                <w:szCs w:val="28"/>
-              </w:rPr>
-              <w:t>25</w:t>
+              <w:t>Lea Himmelsläufer, 25</w:t>
             </w:r>
           </w:p>
           <w:p>
@@ -1442,6 +2112,9 @@
           </w:tcPr>
           <w:p>
             <w:r>
+              <w:rPr>
+                <w:noProof/>
+              </w:rPr>
               <w:drawing>
                 <wp:anchor distT="0" distB="0" distL="114300" distR="114300" simplePos="0" relativeHeight="251662336" behindDoc="0" locked="0" layoutInCell="1" allowOverlap="1" wp14:anchorId="5FE9AE1F" wp14:editId="06488251">
                   <wp:simplePos x="0" y="0"/>
@@ -1785,6 +2458,7 @@
             </w:pPr>
             <w:r>
               <w:rPr>
+                <w:noProof/>
                 <w:sz w:val="16"/>
                 <w:szCs w:val="16"/>
               </w:rPr>
@@ -1883,41 +2557,46 @@
       <w:pPr>
         <w:pStyle w:val="berschrift1"/>
       </w:pPr>
+      <w:bookmarkStart w:id="6" w:name="_Toc122013038"/>
       <w:r>
         <w:lastRenderedPageBreak/>
         <w:t>Architektur / Design</w:t>
       </w:r>
+      <w:bookmarkEnd w:id="6"/>
     </w:p>
     <w:p>
       <w:pPr>
         <w:pStyle w:val="berschrift2"/>
       </w:pPr>
+      <w:bookmarkStart w:id="7" w:name="_Toc122013039"/>
       <w:r>
         <w:t>Figma-Mockup</w:t>
       </w:r>
+      <w:bookmarkEnd w:id="7"/>
     </w:p>
+    <w:p/>
     <w:p>
       <w:pPr>
         <w:pStyle w:val="berschrift1"/>
       </w:pPr>
-      <w:bookmarkStart w:id="2" w:name="_Toc121996382"/>
+      <w:bookmarkStart w:id="8" w:name="_Toc122013040"/>
       <w:r>
         <w:t>Technischer</w:t>
       </w:r>
       <w:r>
         <w:t xml:space="preserve"> Bericht</w:t>
       </w:r>
-      <w:bookmarkEnd w:id="2"/>
+      <w:bookmarkEnd w:id="8"/>
     </w:p>
     <w:p>
       <w:pPr>
         <w:pStyle w:val="berschrift2"/>
       </w:pPr>
-      <w:bookmarkStart w:id="3" w:name="_Toc121996383"/>
+      <w:bookmarkStart w:id="9" w:name="_Toc122013041"/>
       <w:r>
         <w:t>Testing</w:t>
       </w:r>
-      <w:bookmarkEnd w:id="3"/>
+      <w:bookmarkEnd w:id="9"/>
     </w:p>
     <w:sectPr>
       <w:pgSz w:w="11906" w:h="16838"/>
@@ -2281,6 +2960,119 @@
     </w:lvl>
   </w:abstractNum>
   <w:abstractNum w:abstractNumId="3" w15:restartNumberingAfterBreak="0">
+    <w:nsid w:val="76C418F1"/>
+    <w:multiLevelType w:val="hybridMultilevel"/>
+    <w:tmpl w:val="FC5263CC"/>
+    <w:lvl w:ilvl="0" w:tplc="08070001">
+      <w:start w:val="1"/>
+      <w:numFmt w:val="bullet"/>
+      <w:lvlText w:val=""/>
+      <w:lvlJc w:val="left"/>
+      <w:pPr>
+        <w:ind w:left="720" w:hanging="360"/>
+      </w:pPr>
+      <w:rPr>
+        <w:rFonts w:ascii="Symbol" w:hAnsi="Symbol" w:hint="default"/>
+      </w:rPr>
+    </w:lvl>
+    <w:lvl w:ilvl="1" w:tplc="08070003" w:tentative="1">
+      <w:start w:val="1"/>
+      <w:numFmt w:val="bullet"/>
+      <w:lvlText w:val="o"/>
+      <w:lvlJc w:val="left"/>
+      <w:pPr>
+        <w:ind w:left="1440" w:hanging="360"/>
+      </w:pPr>
+      <w:rPr>
+        <w:rFonts w:ascii="Courier New" w:hAnsi="Courier New" w:cs="Courier New" w:hint="default"/>
+      </w:rPr>
+    </w:lvl>
+    <w:lvl w:ilvl="2" w:tplc="08070005" w:tentative="1">
+      <w:start w:val="1"/>
+      <w:numFmt w:val="bullet"/>
+      <w:lvlText w:val=""/>
+      <w:lvlJc w:val="left"/>
+      <w:pPr>
+        <w:ind w:left="2160" w:hanging="360"/>
+      </w:pPr>
+      <w:rPr>
+        <w:rFonts w:ascii="Wingdings" w:hAnsi="Wingdings" w:hint="default"/>
+      </w:rPr>
+    </w:lvl>
+    <w:lvl w:ilvl="3" w:tplc="08070001" w:tentative="1">
+      <w:start w:val="1"/>
+      <w:numFmt w:val="bullet"/>
+      <w:lvlText w:val=""/>
+      <w:lvlJc w:val="left"/>
+      <w:pPr>
+        <w:ind w:left="2880" w:hanging="360"/>
+      </w:pPr>
+      <w:rPr>
+        <w:rFonts w:ascii="Symbol" w:hAnsi="Symbol" w:hint="default"/>
+      </w:rPr>
+    </w:lvl>
+    <w:lvl w:ilvl="4" w:tplc="08070003" w:tentative="1">
+      <w:start w:val="1"/>
+      <w:numFmt w:val="bullet"/>
+      <w:lvlText w:val="o"/>
+      <w:lvlJc w:val="left"/>
+      <w:pPr>
+        <w:ind w:left="3600" w:hanging="360"/>
+      </w:pPr>
+      <w:rPr>
+        <w:rFonts w:ascii="Courier New" w:hAnsi="Courier New" w:cs="Courier New" w:hint="default"/>
+      </w:rPr>
+    </w:lvl>
+    <w:lvl w:ilvl="5" w:tplc="08070005" w:tentative="1">
+      <w:start w:val="1"/>
+      <w:numFmt w:val="bullet"/>
+      <w:lvlText w:val=""/>
+      <w:lvlJc w:val="left"/>
+      <w:pPr>
+        <w:ind w:left="4320" w:hanging="360"/>
+      </w:pPr>
+      <w:rPr>
+        <w:rFonts w:ascii="Wingdings" w:hAnsi="Wingdings" w:hint="default"/>
+      </w:rPr>
+    </w:lvl>
+    <w:lvl w:ilvl="6" w:tplc="08070001" w:tentative="1">
+      <w:start w:val="1"/>
+      <w:numFmt w:val="bullet"/>
+      <w:lvlText w:val=""/>
+      <w:lvlJc w:val="left"/>
+      <w:pPr>
+        <w:ind w:left="5040" w:hanging="360"/>
+      </w:pPr>
+      <w:rPr>
+        <w:rFonts w:ascii="Symbol" w:hAnsi="Symbol" w:hint="default"/>
+      </w:rPr>
+    </w:lvl>
+    <w:lvl w:ilvl="7" w:tplc="08070003" w:tentative="1">
+      <w:start w:val="1"/>
+      <w:numFmt w:val="bullet"/>
+      <w:lvlText w:val="o"/>
+      <w:lvlJc w:val="left"/>
+      <w:pPr>
+        <w:ind w:left="5760" w:hanging="360"/>
+      </w:pPr>
+      <w:rPr>
+        <w:rFonts w:ascii="Courier New" w:hAnsi="Courier New" w:cs="Courier New" w:hint="default"/>
+      </w:rPr>
+    </w:lvl>
+    <w:lvl w:ilvl="8" w:tplc="08070005" w:tentative="1">
+      <w:start w:val="1"/>
+      <w:numFmt w:val="bullet"/>
+      <w:lvlText w:val=""/>
+      <w:lvlJc w:val="left"/>
+      <w:pPr>
+        <w:ind w:left="6480" w:hanging="360"/>
+      </w:pPr>
+      <w:rPr>
+        <w:rFonts w:ascii="Wingdings" w:hAnsi="Wingdings" w:hint="default"/>
+      </w:rPr>
+    </w:lvl>
+  </w:abstractNum>
+  <w:abstractNum w:abstractNumId="4" w15:restartNumberingAfterBreak="0">
     <w:nsid w:val="795E6C77"/>
     <w:multiLevelType w:val="hybridMultilevel"/>
     <w:tmpl w:val="C68A2D2C"/>
@@ -2403,6 +3195,9 @@
     <w:abstractNumId w:val="0"/>
   </w:num>
   <w:num w:numId="4" w16cid:durableId="1278679007">
+    <w:abstractNumId w:val="4"/>
+  </w:num>
+  <w:num w:numId="5" w16cid:durableId="1866671933">
     <w:abstractNumId w:val="3"/>
   </w:num>
 </w:numbering>

</xml_diff>